<commit_message>
Machbarkeitsstudie Sivan (nicht Final!)
</commit_message>
<xml_diff>
--- a/Machbarkeitsstudie_Sivan.docx
+++ b/Machbarkeitsstudie_Sivan.docx
@@ -3,9 +3,624 @@
 <w:document xmlns:wpc="http://schemas.microsoft.com/office/word/2010/wordprocessingCanvas" xmlns:mc="http://schemas.openxmlformats.org/markup-compatibility/2006" xmlns:o="urn:schemas-microsoft-com:office:office" xmlns:r="http://schemas.openxmlformats.org/officeDocument/2006/relationships" xmlns:m="http://schemas.openxmlformats.org/officeDocument/2006/math" xmlns:v="urn:schemas-microsoft-com:vml" xmlns:wp14="http://schemas.microsoft.com/office/word/2010/wordprocessingDrawing" xmlns:wp="http://schemas.openxmlformats.org/drawingml/2006/wordprocessingDrawing" xmlns:w10="urn:schemas-microsoft-com:office:word" xmlns:w="http://schemas.openxmlformats.org/wordprocessingml/2006/main" xmlns:w14="http://schemas.microsoft.com/office/word/2010/wordml" xmlns:w15="http://schemas.microsoft.com/office/word/2012/wordml" xmlns:wpg="http://schemas.microsoft.com/office/word/2010/wordprocessingGroup" xmlns:wpi="http://schemas.microsoft.com/office/word/2010/wordprocessingInk" xmlns:wne="http://schemas.microsoft.com/office/word/2006/wordml" xmlns:wps="http://schemas.microsoft.com/office/word/2010/wordprocessingShape" mc:Ignorable="w14 w15 wp14">
   <w:body>
     <w:p>
-      <w:r>
-        <w:t>Bla bla test test</w:t>
-      </w:r>
+      <w:pPr>
+        <w:rPr>
+          <w:sz w:val="32"/>
+        </w:rPr>
+      </w:pPr>
+      <w:r>
+        <w:rPr>
+          <w:sz w:val="32"/>
+        </w:rPr>
+        <w:t>Projektorganisation</w:t>
+      </w:r>
+    </w:p>
+    <w:p>
+      <w:pPr>
+        <w:rPr>
+          <w:sz w:val="24"/>
+        </w:rPr>
+      </w:pPr>
+      <w:r>
+        <w:rPr>
+          <w:sz w:val="24"/>
+        </w:rPr>
+        <w:t>Der Grund dieses Projektes ist die Schule TGM Wien.</w:t>
+      </w:r>
+      <w:r>
+        <w:rPr>
+          <w:sz w:val="24"/>
+        </w:rPr>
+        <w:br/>
+        <w:t>Der</w:t>
+      </w:r>
+      <w:r>
+        <w:rPr>
+          <w:sz w:val="24"/>
+        </w:rPr>
+        <w:t xml:space="preserve"> Projektleiter ist der Schüler der 3BHIT, Johannes </w:t>
+      </w:r>
+      <w:proofErr w:type="spellStart"/>
+      <w:r>
+        <w:rPr>
+          <w:sz w:val="24"/>
+        </w:rPr>
+        <w:t>Ucel</w:t>
+      </w:r>
+      <w:proofErr w:type="spellEnd"/>
+      <w:r>
+        <w:rPr>
+          <w:sz w:val="24"/>
+        </w:rPr>
+        <w:t>.</w:t>
+      </w:r>
+      <w:r>
+        <w:rPr>
+          <w:sz w:val="24"/>
+        </w:rPr>
+        <w:br/>
+        <w:t>Die Teammitglieder:</w:t>
+      </w:r>
+      <w:r>
+        <w:rPr>
+          <w:sz w:val="24"/>
+        </w:rPr>
+        <w:br/>
+      </w:r>
+      <w:r>
+        <w:rPr>
+          <w:sz w:val="24"/>
+        </w:rPr>
+        <w:tab/>
+        <w:t>Stöger Michael</w:t>
+      </w:r>
+      <w:r>
+        <w:rPr>
+          <w:sz w:val="24"/>
+        </w:rPr>
+        <w:br/>
+      </w:r>
+      <w:r>
+        <w:rPr>
+          <w:sz w:val="24"/>
+        </w:rPr>
+        <w:tab/>
+        <w:t>Sivan Yehezkel</w:t>
+      </w:r>
+      <w:r>
+        <w:rPr>
+          <w:sz w:val="24"/>
+        </w:rPr>
+        <w:br/>
+      </w:r>
+      <w:r>
+        <w:rPr>
+          <w:sz w:val="24"/>
+        </w:rPr>
+        <w:tab/>
+        <w:t>Pavic Antonio</w:t>
+      </w:r>
+    </w:p>
+    <w:p>
+      <w:pPr>
+        <w:rPr>
+          <w:sz w:val="24"/>
+        </w:rPr>
+      </w:pPr>
+    </w:p>
+    <w:p>
+      <w:pPr>
+        <w:rPr>
+          <w:sz w:val="32"/>
+        </w:rPr>
+      </w:pPr>
+      <w:r>
+        <w:rPr>
+          <w:sz w:val="32"/>
+        </w:rPr>
+        <w:t>Projektplanung</w:t>
+      </w:r>
+    </w:p>
+    <w:p>
+      <w:pPr>
+        <w:rPr>
+          <w:sz w:val="32"/>
+        </w:rPr>
+      </w:pPr>
+    </w:p>
+    <w:tbl>
+      <w:tblPr>
+        <w:tblW w:w="7162" w:type="dxa"/>
+        <w:tblInd w:w="-221" w:type="dxa"/>
+        <w:tblLayout w:type="fixed"/>
+        <w:tblCellMar>
+          <w:left w:w="70" w:type="dxa"/>
+          <w:right w:w="70" w:type="dxa"/>
+        </w:tblCellMar>
+        <w:tblLook w:val="0000" w:firstRow="0" w:lastRow="0" w:firstColumn="0" w:lastColumn="0" w:noHBand="0" w:noVBand="0"/>
+      </w:tblPr>
+      <w:tblGrid>
+        <w:gridCol w:w="5461"/>
+        <w:gridCol w:w="1701"/>
+      </w:tblGrid>
+      <w:tr>
+        <w:trPr>
+          <w:trHeight w:hRule="exact" w:val="480"/>
+        </w:trPr>
+        <w:tc>
+          <w:tcPr>
+            <w:tcW w:w="5461" w:type="dxa"/>
+            <w:tcBorders>
+              <w:top w:val="single" w:sz="4" w:space="0" w:color="000000"/>
+              <w:left w:val="single" w:sz="4" w:space="0" w:color="000000"/>
+              <w:bottom w:val="single" w:sz="4" w:space="0" w:color="000000"/>
+            </w:tcBorders>
+          </w:tcPr>
+          <w:p>
+            <w:pPr>
+              <w:snapToGrid w:val="0"/>
+              <w:ind w:left="-284" w:firstLine="284"/>
+              <w:rPr>
+                <w:sz w:val="20"/>
+              </w:rPr>
+            </w:pPr>
+            <w:r>
+              <w:rPr>
+                <w:sz w:val="20"/>
+              </w:rPr>
+              <w:t>Meilenstein/Ecktermin</w:t>
+            </w:r>
+          </w:p>
+        </w:tc>
+        <w:tc>
+          <w:tcPr>
+            <w:tcW w:w="1701" w:type="dxa"/>
+            <w:tcBorders>
+              <w:top w:val="single" w:sz="4" w:space="0" w:color="000000"/>
+              <w:left w:val="single" w:sz="4" w:space="0" w:color="000000"/>
+              <w:bottom w:val="single" w:sz="4" w:space="0" w:color="000000"/>
+              <w:right w:val="single" w:sz="4" w:space="0" w:color="000000"/>
+            </w:tcBorders>
+          </w:tcPr>
+          <w:p>
+            <w:pPr>
+              <w:snapToGrid w:val="0"/>
+              <w:ind w:left="-284" w:firstLine="284"/>
+              <w:rPr>
+                <w:sz w:val="20"/>
+              </w:rPr>
+            </w:pPr>
+            <w:r>
+              <w:rPr>
+                <w:sz w:val="20"/>
+              </w:rPr>
+              <w:t>Termin</w:t>
+            </w:r>
+          </w:p>
+        </w:tc>
+      </w:tr>
+      <w:tr>
+        <w:trPr>
+          <w:trHeight w:hRule="exact" w:val="480"/>
+        </w:trPr>
+        <w:tc>
+          <w:tcPr>
+            <w:tcW w:w="5461" w:type="dxa"/>
+            <w:tcBorders>
+              <w:top w:val="single" w:sz="4" w:space="0" w:color="000000"/>
+              <w:left w:val="single" w:sz="4" w:space="0" w:color="000000"/>
+              <w:bottom w:val="single" w:sz="4" w:space="0" w:color="000000"/>
+            </w:tcBorders>
+          </w:tcPr>
+          <w:p>
+            <w:pPr>
+              <w:snapToGrid w:val="0"/>
+              <w:ind w:left="-284" w:firstLine="284"/>
+              <w:rPr>
+                <w:sz w:val="20"/>
+              </w:rPr>
+            </w:pPr>
+            <w:r>
+              <w:rPr>
+                <w:sz w:val="20"/>
+              </w:rPr>
+              <w:t>Komponenten erhalten</w:t>
+            </w:r>
+          </w:p>
+        </w:tc>
+        <w:tc>
+          <w:tcPr>
+            <w:tcW w:w="1701" w:type="dxa"/>
+            <w:tcBorders>
+              <w:top w:val="single" w:sz="4" w:space="0" w:color="000000"/>
+              <w:left w:val="single" w:sz="4" w:space="0" w:color="000000"/>
+              <w:bottom w:val="single" w:sz="4" w:space="0" w:color="000000"/>
+              <w:right w:val="single" w:sz="4" w:space="0" w:color="000000"/>
+            </w:tcBorders>
+          </w:tcPr>
+          <w:p>
+            <w:pPr>
+              <w:snapToGrid w:val="0"/>
+              <w:ind w:left="-284" w:firstLine="284"/>
+              <w:rPr>
+                <w:sz w:val="20"/>
+              </w:rPr>
+            </w:pPr>
+            <w:r>
+              <w:rPr>
+                <w:sz w:val="20"/>
+              </w:rPr>
+              <w:t>09.02.2015</w:t>
+            </w:r>
+          </w:p>
+        </w:tc>
+      </w:tr>
+      <w:tr>
+        <w:trPr>
+          <w:trHeight w:hRule="exact" w:val="480"/>
+        </w:trPr>
+        <w:tc>
+          <w:tcPr>
+            <w:tcW w:w="5461" w:type="dxa"/>
+            <w:tcBorders>
+              <w:top w:val="single" w:sz="4" w:space="0" w:color="000000"/>
+              <w:left w:val="single" w:sz="4" w:space="0" w:color="000000"/>
+              <w:bottom w:val="single" w:sz="4" w:space="0" w:color="000000"/>
+            </w:tcBorders>
+          </w:tcPr>
+          <w:p>
+            <w:pPr>
+              <w:snapToGrid w:val="0"/>
+              <w:ind w:left="-284" w:firstLine="284"/>
+              <w:rPr>
+                <w:sz w:val="20"/>
+              </w:rPr>
+            </w:pPr>
+            <w:r>
+              <w:rPr>
+                <w:sz w:val="20"/>
+              </w:rPr>
+              <w:t>Schaltplan fertigstellen</w:t>
+            </w:r>
+          </w:p>
+        </w:tc>
+        <w:tc>
+          <w:tcPr>
+            <w:tcW w:w="1701" w:type="dxa"/>
+            <w:tcBorders>
+              <w:top w:val="single" w:sz="4" w:space="0" w:color="000000"/>
+              <w:left w:val="single" w:sz="4" w:space="0" w:color="000000"/>
+              <w:bottom w:val="single" w:sz="4" w:space="0" w:color="000000"/>
+              <w:right w:val="single" w:sz="4" w:space="0" w:color="000000"/>
+            </w:tcBorders>
+          </w:tcPr>
+          <w:p>
+            <w:pPr>
+              <w:snapToGrid w:val="0"/>
+              <w:ind w:left="-284" w:firstLine="284"/>
+              <w:rPr>
+                <w:sz w:val="20"/>
+              </w:rPr>
+            </w:pPr>
+            <w:r>
+              <w:rPr>
+                <w:sz w:val="20"/>
+              </w:rPr>
+              <w:t>16.02.2015</w:t>
+            </w:r>
+          </w:p>
+        </w:tc>
+      </w:tr>
+      <w:tr>
+        <w:trPr>
+          <w:trHeight w:hRule="exact" w:val="527"/>
+        </w:trPr>
+        <w:tc>
+          <w:tcPr>
+            <w:tcW w:w="5461" w:type="dxa"/>
+            <w:tcBorders>
+              <w:left w:val="single" w:sz="4" w:space="0" w:color="000000"/>
+              <w:bottom w:val="single" w:sz="4" w:space="0" w:color="000000"/>
+            </w:tcBorders>
+          </w:tcPr>
+          <w:p>
+            <w:pPr>
+              <w:snapToGrid w:val="0"/>
+              <w:ind w:left="-284" w:firstLine="284"/>
+              <w:rPr>
+                <w:sz w:val="20"/>
+              </w:rPr>
+            </w:pPr>
+            <w:r>
+              <w:rPr>
+                <w:sz w:val="20"/>
+              </w:rPr>
+              <w:t>Programmierung abgeschlossen</w:t>
+            </w:r>
+          </w:p>
+        </w:tc>
+        <w:tc>
+          <w:tcPr>
+            <w:tcW w:w="1701" w:type="dxa"/>
+            <w:tcBorders>
+              <w:left w:val="single" w:sz="4" w:space="0" w:color="000000"/>
+              <w:bottom w:val="single" w:sz="4" w:space="0" w:color="000000"/>
+              <w:right w:val="single" w:sz="4" w:space="0" w:color="000000"/>
+            </w:tcBorders>
+          </w:tcPr>
+          <w:p>
+            <w:pPr>
+              <w:snapToGrid w:val="0"/>
+              <w:ind w:left="-284" w:firstLine="284"/>
+              <w:rPr>
+                <w:sz w:val="20"/>
+              </w:rPr>
+            </w:pPr>
+            <w:r>
+              <w:rPr>
+                <w:sz w:val="20"/>
+              </w:rPr>
+              <w:t>09.03.2015</w:t>
+            </w:r>
+          </w:p>
+        </w:tc>
+      </w:tr>
+      <w:tr>
+        <w:trPr>
+          <w:trHeight w:hRule="exact" w:val="560"/>
+        </w:trPr>
+        <w:tc>
+          <w:tcPr>
+            <w:tcW w:w="5461" w:type="dxa"/>
+            <w:tcBorders>
+              <w:left w:val="single" w:sz="4" w:space="0" w:color="000000"/>
+              <w:bottom w:val="single" w:sz="4" w:space="0" w:color="000000"/>
+            </w:tcBorders>
+          </w:tcPr>
+          <w:p>
+            <w:pPr>
+              <w:snapToGrid w:val="0"/>
+              <w:ind w:left="-284" w:firstLine="284"/>
+              <w:rPr>
+                <w:sz w:val="20"/>
+              </w:rPr>
+            </w:pPr>
+            <w:r>
+              <w:rPr>
+                <w:sz w:val="20"/>
+              </w:rPr>
+              <w:t>Testen abgeschlossen</w:t>
+            </w:r>
+          </w:p>
+        </w:tc>
+        <w:tc>
+          <w:tcPr>
+            <w:tcW w:w="1701" w:type="dxa"/>
+            <w:tcBorders>
+              <w:left w:val="single" w:sz="4" w:space="0" w:color="000000"/>
+              <w:bottom w:val="single" w:sz="4" w:space="0" w:color="000000"/>
+              <w:right w:val="single" w:sz="4" w:space="0" w:color="000000"/>
+            </w:tcBorders>
+          </w:tcPr>
+          <w:p>
+            <w:pPr>
+              <w:snapToGrid w:val="0"/>
+              <w:ind w:left="-284" w:firstLine="284"/>
+              <w:rPr>
+                <w:sz w:val="20"/>
+              </w:rPr>
+            </w:pPr>
+            <w:r>
+              <w:rPr>
+                <w:sz w:val="20"/>
+              </w:rPr>
+              <w:t>20.03.2015</w:t>
+            </w:r>
+          </w:p>
+        </w:tc>
+      </w:tr>
+      <w:tr>
+        <w:trPr>
+          <w:trHeight w:hRule="exact" w:val="554"/>
+        </w:trPr>
+        <w:tc>
+          <w:tcPr>
+            <w:tcW w:w="5461" w:type="dxa"/>
+            <w:tcBorders>
+              <w:left w:val="single" w:sz="4" w:space="0" w:color="000000"/>
+              <w:bottom w:val="single" w:sz="4" w:space="0" w:color="000000"/>
+            </w:tcBorders>
+          </w:tcPr>
+          <w:p>
+            <w:pPr>
+              <w:snapToGrid w:val="0"/>
+              <w:ind w:left="-284" w:firstLine="284"/>
+              <w:rPr>
+                <w:sz w:val="20"/>
+              </w:rPr>
+            </w:pPr>
+            <w:r>
+              <w:rPr>
+                <w:sz w:val="20"/>
+              </w:rPr>
+              <w:t xml:space="preserve">Vorbereitung des Plüschtiers abgeschlossen </w:t>
+            </w:r>
+          </w:p>
+        </w:tc>
+        <w:tc>
+          <w:tcPr>
+            <w:tcW w:w="1701" w:type="dxa"/>
+            <w:tcBorders>
+              <w:left w:val="single" w:sz="4" w:space="0" w:color="000000"/>
+              <w:bottom w:val="single" w:sz="4" w:space="0" w:color="000000"/>
+              <w:right w:val="single" w:sz="4" w:space="0" w:color="000000"/>
+            </w:tcBorders>
+          </w:tcPr>
+          <w:p>
+            <w:pPr>
+              <w:snapToGrid w:val="0"/>
+              <w:ind w:left="-284" w:firstLine="284"/>
+              <w:rPr>
+                <w:sz w:val="20"/>
+              </w:rPr>
+            </w:pPr>
+            <w:r>
+              <w:rPr>
+                <w:sz w:val="20"/>
+              </w:rPr>
+              <w:t>31.03.2015</w:t>
+            </w:r>
+          </w:p>
+        </w:tc>
+      </w:tr>
+      <w:tr>
+        <w:trPr>
+          <w:trHeight w:hRule="exact" w:val="554"/>
+        </w:trPr>
+        <w:tc>
+          <w:tcPr>
+            <w:tcW w:w="5461" w:type="dxa"/>
+            <w:tcBorders>
+              <w:left w:val="single" w:sz="4" w:space="0" w:color="000000"/>
+              <w:bottom w:val="single" w:sz="4" w:space="0" w:color="000000"/>
+            </w:tcBorders>
+          </w:tcPr>
+          <w:p>
+            <w:pPr>
+              <w:snapToGrid w:val="0"/>
+              <w:ind w:left="-284" w:firstLine="284"/>
+              <w:rPr>
+                <w:sz w:val="20"/>
+              </w:rPr>
+            </w:pPr>
+            <w:r>
+              <w:rPr>
+                <w:sz w:val="20"/>
+              </w:rPr>
+              <w:t>Einbauen</w:t>
+            </w:r>
+            <w:r>
+              <w:rPr>
+                <w:sz w:val="20"/>
+              </w:rPr>
+              <w:t xml:space="preserve"> und Verkabeln der Komponenten abgeschlossen</w:t>
+            </w:r>
+          </w:p>
+        </w:tc>
+        <w:tc>
+          <w:tcPr>
+            <w:tcW w:w="1701" w:type="dxa"/>
+            <w:tcBorders>
+              <w:left w:val="single" w:sz="4" w:space="0" w:color="000000"/>
+              <w:bottom w:val="single" w:sz="4" w:space="0" w:color="000000"/>
+              <w:right w:val="single" w:sz="4" w:space="0" w:color="000000"/>
+            </w:tcBorders>
+          </w:tcPr>
+          <w:p>
+            <w:pPr>
+              <w:snapToGrid w:val="0"/>
+              <w:ind w:left="-284" w:firstLine="284"/>
+              <w:rPr>
+                <w:sz w:val="20"/>
+              </w:rPr>
+            </w:pPr>
+            <w:r>
+              <w:rPr>
+                <w:sz w:val="20"/>
+              </w:rPr>
+              <w:t>15.04.2015</w:t>
+            </w:r>
+          </w:p>
+        </w:tc>
+      </w:tr>
+      <w:tr>
+        <w:trPr>
+          <w:trHeight w:hRule="exact" w:val="554"/>
+        </w:trPr>
+        <w:tc>
+          <w:tcPr>
+            <w:tcW w:w="5461" w:type="dxa"/>
+            <w:tcBorders>
+              <w:left w:val="single" w:sz="4" w:space="0" w:color="000000"/>
+              <w:bottom w:val="single" w:sz="4" w:space="0" w:color="000000"/>
+            </w:tcBorders>
+          </w:tcPr>
+          <w:p>
+            <w:pPr>
+              <w:snapToGrid w:val="0"/>
+              <w:ind w:left="-284" w:firstLine="284"/>
+              <w:rPr>
+                <w:sz w:val="20"/>
+              </w:rPr>
+            </w:pPr>
+            <w:r>
+              <w:rPr>
+                <w:sz w:val="20"/>
+              </w:rPr>
+              <w:t>Projektabschlussbericht übergeben</w:t>
+            </w:r>
+          </w:p>
+        </w:tc>
+        <w:tc>
+          <w:tcPr>
+            <w:tcW w:w="1701" w:type="dxa"/>
+            <w:tcBorders>
+              <w:left w:val="single" w:sz="4" w:space="0" w:color="000000"/>
+              <w:bottom w:val="single" w:sz="4" w:space="0" w:color="000000"/>
+              <w:right w:val="single" w:sz="4" w:space="0" w:color="000000"/>
+            </w:tcBorders>
+          </w:tcPr>
+          <w:p>
+            <w:pPr>
+              <w:snapToGrid w:val="0"/>
+              <w:ind w:left="-284" w:firstLine="284"/>
+              <w:rPr>
+                <w:sz w:val="20"/>
+              </w:rPr>
+            </w:pPr>
+            <w:r>
+              <w:rPr>
+                <w:sz w:val="20"/>
+              </w:rPr>
+              <w:t>11.05.2015</w:t>
+            </w:r>
+          </w:p>
+        </w:tc>
+      </w:tr>
+    </w:tbl>
+    <w:p>
+      <w:pPr>
+        <w:rPr>
+          <w:sz w:val="24"/>
+        </w:rPr>
+      </w:pPr>
+    </w:p>
+    <w:p>
+      <w:pPr>
+        <w:rPr>
+          <w:sz w:val="24"/>
+        </w:rPr>
+      </w:pPr>
+    </w:p>
+    <w:p>
+      <w:pPr>
+        <w:rPr>
+          <w:sz w:val="32"/>
+        </w:rPr>
+      </w:pPr>
+      <w:r>
+        <w:rPr>
+          <w:sz w:val="32"/>
+        </w:rPr>
+        <w:t>Management Summary</w:t>
+      </w:r>
+    </w:p>
+    <w:p>
+      <w:pPr>
+        <w:rPr>
+          <w:sz w:val="24"/>
+        </w:rPr>
+      </w:pPr>
       <w:bookmarkStart w:id="0" w:name="_GoBack"/>
       <w:bookmarkEnd w:id="0"/>
     </w:p>

</xml_diff>